<commit_message>
Added WOE and IV analysis results
</commit_message>
<xml_diff>
--- a/Capstone-BFS.docx
+++ b/Capstone-BFS.docx
@@ -3019,8 +3019,1798 @@
           <w:lang w:val="en-US"/>
         </w:rPr>
       </w:pPr>
-      <w:bookmarkStart w:id="0" w:name="_GoBack"/>
-      <w:bookmarkEnd w:id="0"/>
+    </w:p>
+    <w:p>
+      <w:pPr>
+        <w:pStyle w:val="ListParagraph"/>
+        <w:ind w:left="2520"/>
+        <w:rPr>
+          <w:b/>
+          <w:lang w:val="en-US"/>
+        </w:rPr>
+      </w:pPr>
+    </w:p>
+    <w:p>
+      <w:pPr>
+        <w:pStyle w:val="ListParagraph"/>
+        <w:ind w:left="2520"/>
+        <w:rPr>
+          <w:b/>
+          <w:lang w:val="en-US"/>
+        </w:rPr>
+      </w:pPr>
+    </w:p>
+    <w:p>
+      <w:pPr>
+        <w:pStyle w:val="ListParagraph"/>
+        <w:ind w:left="2520"/>
+        <w:rPr>
+          <w:b/>
+          <w:lang w:val="en-US"/>
+        </w:rPr>
+      </w:pPr>
+    </w:p>
+    <w:p>
+      <w:pPr>
+        <w:pStyle w:val="Subtitle"/>
+        <w:numPr>
+          <w:ilvl w:val="0"/>
+          <w:numId w:val="0"/>
+        </w:numPr>
+        <w:ind w:left="720"/>
+        <w:rPr>
+          <w:rFonts w:ascii="Arial" w:hAnsi="Arial" w:cs="Arial"/>
+          <w:b/>
+          <w:i w:val="0"/>
+          <w:color w:val="000000" w:themeColor="text1"/>
+          <w:sz w:val="20"/>
+          <w:szCs w:val="20"/>
+        </w:rPr>
+      </w:pPr>
+      <w:r>
+        <w:rPr>
+          <w:rFonts w:ascii="Arial" w:hAnsi="Arial" w:cs="Arial"/>
+          <w:b/>
+          <w:i w:val="0"/>
+          <w:color w:val="000000" w:themeColor="text1"/>
+          <w:sz w:val="20"/>
+          <w:szCs w:val="20"/>
+        </w:rPr>
+        <w:t xml:space="preserve">Weight Of Evidence (WOE), IV </w:t>
+      </w:r>
+      <w:proofErr w:type="gramStart"/>
+      <w:r>
+        <w:rPr>
+          <w:rFonts w:ascii="Arial" w:hAnsi="Arial" w:cs="Arial"/>
+          <w:b/>
+          <w:i w:val="0"/>
+          <w:color w:val="000000" w:themeColor="text1"/>
+          <w:sz w:val="20"/>
+          <w:szCs w:val="20"/>
+        </w:rPr>
+        <w:t>Analysis :</w:t>
+      </w:r>
+      <w:proofErr w:type="gramEnd"/>
+    </w:p>
+    <w:p>
+      <w:pPr>
+        <w:rPr>
+          <w:lang w:val="en-US"/>
+        </w:rPr>
+      </w:pPr>
+    </w:p>
+    <w:p>
+      <w:pPr>
+        <w:pStyle w:val="ListParagraph"/>
+        <w:numPr>
+          <w:ilvl w:val="0"/>
+          <w:numId w:val="16"/>
+        </w:numPr>
+        <w:rPr>
+          <w:lang w:val="en-US"/>
+        </w:rPr>
+      </w:pPr>
+      <w:r>
+        <w:rPr>
+          <w:lang w:val="en-US"/>
+        </w:rPr>
+        <w:t xml:space="preserve">All </w:t>
+      </w:r>
+      <w:proofErr w:type="spellStart"/>
+      <w:r>
+        <w:rPr>
+          <w:lang w:val="en-US"/>
+        </w:rPr>
+        <w:t>varibales</w:t>
+      </w:r>
+      <w:proofErr w:type="spellEnd"/>
+      <w:r>
+        <w:rPr>
+          <w:lang w:val="en-US"/>
+        </w:rPr>
+        <w:t xml:space="preserve"> are </w:t>
+      </w:r>
+      <w:proofErr w:type="spellStart"/>
+      <w:r>
+        <w:rPr>
+          <w:lang w:val="en-US"/>
+        </w:rPr>
+        <w:t>analysed</w:t>
+      </w:r>
+      <w:proofErr w:type="spellEnd"/>
+      <w:r>
+        <w:rPr>
+          <w:lang w:val="en-US"/>
+        </w:rPr>
+        <w:t xml:space="preserve"> using the for WOE using the </w:t>
+      </w:r>
+      <w:proofErr w:type="spellStart"/>
+      <w:proofErr w:type="gramStart"/>
+      <w:r>
+        <w:rPr>
+          <w:lang w:val="en-US"/>
+        </w:rPr>
+        <w:t>woe.binning</w:t>
+      </w:r>
+      <w:proofErr w:type="spellEnd"/>
+      <w:proofErr w:type="gramEnd"/>
+      <w:r>
+        <w:rPr>
+          <w:lang w:val="en-US"/>
+        </w:rPr>
+        <w:t xml:space="preserve"> and information packages.</w:t>
+      </w:r>
+    </w:p>
+    <w:p>
+      <w:pPr>
+        <w:pStyle w:val="ListParagraph"/>
+        <w:numPr>
+          <w:ilvl w:val="0"/>
+          <w:numId w:val="16"/>
+        </w:numPr>
+        <w:rPr>
+          <w:lang w:val="en-US"/>
+        </w:rPr>
+      </w:pPr>
+      <w:r>
+        <w:rPr>
+          <w:lang w:val="en-US"/>
+        </w:rPr>
+        <w:t>WOE values are used to replace the missing values in the variables</w:t>
+      </w:r>
+    </w:p>
+    <w:p>
+      <w:pPr>
+        <w:pStyle w:val="ListParagraph"/>
+        <w:numPr>
+          <w:ilvl w:val="0"/>
+          <w:numId w:val="16"/>
+        </w:numPr>
+        <w:rPr>
+          <w:lang w:val="en-US"/>
+        </w:rPr>
+      </w:pPr>
+      <w:r>
+        <w:rPr>
+          <w:lang w:val="en-US"/>
+        </w:rPr>
+        <w:t xml:space="preserve">From the analysis, it is evident that the variables in the Credit Bureau are significant as </w:t>
+      </w:r>
+      <w:proofErr w:type="spellStart"/>
+      <w:r>
+        <w:rPr>
+          <w:lang w:val="en-US"/>
+        </w:rPr>
+        <w:t>compated</w:t>
+      </w:r>
+      <w:proofErr w:type="spellEnd"/>
+      <w:r>
+        <w:rPr>
+          <w:lang w:val="en-US"/>
+        </w:rPr>
+        <w:t xml:space="preserve"> to the demographic data.</w:t>
+      </w:r>
+    </w:p>
+    <w:p>
+      <w:pPr>
+        <w:pStyle w:val="ListParagraph"/>
+        <w:numPr>
+          <w:ilvl w:val="0"/>
+          <w:numId w:val="16"/>
+        </w:numPr>
+        <w:rPr>
+          <w:lang w:val="en-US"/>
+        </w:rPr>
+      </w:pPr>
+      <w:r>
+        <w:rPr>
+          <w:lang w:val="en-US"/>
+        </w:rPr>
+        <w:t>There are no variables found with predictive power which is strong</w:t>
+      </w:r>
+    </w:p>
+    <w:p>
+      <w:pPr>
+        <w:pStyle w:val="ListParagraph"/>
+        <w:numPr>
+          <w:ilvl w:val="0"/>
+          <w:numId w:val="16"/>
+        </w:numPr>
+        <w:rPr>
+          <w:lang w:val="en-US"/>
+        </w:rPr>
+      </w:pPr>
+      <w:r>
+        <w:rPr>
+          <w:lang w:val="en-US"/>
+        </w:rPr>
+        <w:t>We have identified a total of 12 variables that has relatively less strong (medium) predictive power based on their IV values that are listed below.</w:t>
+      </w:r>
+      <w:r>
+        <w:rPr>
+          <w:lang w:val="en-US"/>
+        </w:rPr>
+        <w:t xml:space="preserve"> (Marked yellow)</w:t>
+      </w:r>
+    </w:p>
+    <w:p>
+      <w:pPr>
+        <w:rPr>
+          <w:lang w:val="en-US"/>
+        </w:rPr>
+      </w:pPr>
+    </w:p>
+    <w:p>
+      <w:pPr>
+        <w:rPr>
+          <w:lang w:val="en-US"/>
+        </w:rPr>
+      </w:pPr>
+      <w:r>
+        <w:rPr>
+          <w:lang w:val="en-US"/>
+        </w:rPr>
+        <w:t xml:space="preserve"> </w:t>
+      </w:r>
+      <w:r>
+        <w:rPr>
+          <w:lang w:val="en-US"/>
+        </w:rPr>
+        <w:tab/>
+      </w:r>
+    </w:p>
+    <w:tbl>
+      <w:tblPr>
+        <w:tblStyle w:val="TableGrid"/>
+        <w:tblW w:w="0" w:type="auto"/>
+        <w:tblLook w:val="04A0" w:firstRow="1" w:lastRow="0" w:firstColumn="1" w:lastColumn="0" w:noHBand="0" w:noVBand="1"/>
+      </w:tblPr>
+      <w:tblGrid>
+        <w:gridCol w:w="5228"/>
+        <w:gridCol w:w="5228"/>
+      </w:tblGrid>
+      <w:tr>
+        <w:tc>
+          <w:tcPr>
+            <w:tcW w:w="5228" w:type="dxa"/>
+          </w:tcPr>
+          <w:p>
+            <w:pPr>
+              <w:rPr>
+                <w:b/>
+                <w:lang w:val="en-US"/>
+              </w:rPr>
+            </w:pPr>
+            <w:r>
+              <w:rPr>
+                <w:b/>
+                <w:lang w:val="en-US"/>
+              </w:rPr>
+              <w:t xml:space="preserve">Significant Variables (Medium </w:t>
+            </w:r>
+            <w:proofErr w:type="spellStart"/>
+            <w:r>
+              <w:rPr>
+                <w:b/>
+                <w:lang w:val="en-US"/>
+              </w:rPr>
+              <w:t>Pred</w:t>
+            </w:r>
+            <w:proofErr w:type="spellEnd"/>
+            <w:r>
+              <w:rPr>
+                <w:b/>
+                <w:lang w:val="en-US"/>
+              </w:rPr>
+              <w:t xml:space="preserve"> Power)</w:t>
+            </w:r>
+          </w:p>
+        </w:tc>
+        <w:tc>
+          <w:tcPr>
+            <w:tcW w:w="5228" w:type="dxa"/>
+          </w:tcPr>
+          <w:p>
+            <w:pPr>
+              <w:rPr>
+                <w:b/>
+                <w:lang w:val="en-US"/>
+              </w:rPr>
+            </w:pPr>
+            <w:r>
+              <w:rPr>
+                <w:b/>
+                <w:lang w:val="en-US"/>
+              </w:rPr>
+              <w:t>IV Values</w:t>
+            </w:r>
+          </w:p>
+        </w:tc>
+      </w:tr>
+      <w:tr>
+        <w:tc>
+          <w:tcPr>
+            <w:tcW w:w="5228" w:type="dxa"/>
+            <w:shd w:val="clear" w:color="auto" w:fill="FFFF00"/>
+          </w:tcPr>
+          <w:p>
+            <w:pPr>
+              <w:rPr>
+                <w:lang w:val="en-US"/>
+              </w:rPr>
+            </w:pPr>
+            <w:r>
+              <w:rPr>
+                <w:lang w:val="en-US"/>
+              </w:rPr>
+              <w:t>No.of.Inquiries.in.last.</w:t>
+            </w:r>
+            <w:proofErr w:type="gramStart"/>
+            <w:r>
+              <w:rPr>
+                <w:lang w:val="en-US"/>
+              </w:rPr>
+              <w:t>12.months</w:t>
+            </w:r>
+            <w:proofErr w:type="gramEnd"/>
+          </w:p>
+        </w:tc>
+        <w:tc>
+          <w:tcPr>
+            <w:tcW w:w="5228" w:type="dxa"/>
+            <w:shd w:val="clear" w:color="auto" w:fill="FFFF00"/>
+          </w:tcPr>
+          <w:p>
+            <w:pPr>
+              <w:rPr>
+                <w:lang w:val="en-US"/>
+              </w:rPr>
+            </w:pPr>
+            <w:r>
+              <w:rPr>
+                <w:lang w:val="en-US"/>
+              </w:rPr>
+              <w:t>0.2715</w:t>
+            </w:r>
+          </w:p>
+        </w:tc>
+      </w:tr>
+      <w:tr>
+        <w:tc>
+          <w:tcPr>
+            <w:tcW w:w="5228" w:type="dxa"/>
+            <w:shd w:val="clear" w:color="auto" w:fill="FFFF00"/>
+          </w:tcPr>
+          <w:p>
+            <w:pPr>
+              <w:rPr>
+                <w:lang w:val="en-US"/>
+              </w:rPr>
+            </w:pPr>
+            <w:r>
+              <w:rPr>
+                <w:lang w:val="en-US"/>
+              </w:rPr>
+              <w:t>Avgas.CC.Utilization.in.last.</w:t>
+            </w:r>
+            <w:proofErr w:type="gramStart"/>
+            <w:r>
+              <w:rPr>
+                <w:lang w:val="en-US"/>
+              </w:rPr>
+              <w:t>12.months</w:t>
+            </w:r>
+            <w:proofErr w:type="gramEnd"/>
+          </w:p>
+        </w:tc>
+        <w:tc>
+          <w:tcPr>
+            <w:tcW w:w="5228" w:type="dxa"/>
+            <w:shd w:val="clear" w:color="auto" w:fill="FFFF00"/>
+          </w:tcPr>
+          <w:p>
+            <w:pPr>
+              <w:rPr>
+                <w:lang w:val="en-US"/>
+              </w:rPr>
+            </w:pPr>
+            <w:r>
+              <w:rPr>
+                <w:lang w:val="en-US"/>
+              </w:rPr>
+              <w:t>0.2607</w:t>
+            </w:r>
+          </w:p>
+        </w:tc>
+      </w:tr>
+      <w:tr>
+        <w:tc>
+          <w:tcPr>
+            <w:tcW w:w="5228" w:type="dxa"/>
+            <w:shd w:val="clear" w:color="auto" w:fill="FFFF00"/>
+          </w:tcPr>
+          <w:p>
+            <w:pPr>
+              <w:rPr>
+                <w:lang w:val="en-US"/>
+              </w:rPr>
+            </w:pPr>
+            <w:r>
+              <w:rPr>
+                <w:lang w:val="en-US"/>
+              </w:rPr>
+              <w:t>No.of.times.30.DPD.or.worse.in.last.</w:t>
+            </w:r>
+            <w:proofErr w:type="gramStart"/>
+            <w:r>
+              <w:rPr>
+                <w:lang w:val="en-US"/>
+              </w:rPr>
+              <w:t>6.months</w:t>
+            </w:r>
+            <w:proofErr w:type="gramEnd"/>
+          </w:p>
+        </w:tc>
+        <w:tc>
+          <w:tcPr>
+            <w:tcW w:w="5228" w:type="dxa"/>
+            <w:shd w:val="clear" w:color="auto" w:fill="FFFF00"/>
+          </w:tcPr>
+          <w:p>
+            <w:pPr>
+              <w:rPr>
+                <w:lang w:val="en-US"/>
+              </w:rPr>
+            </w:pPr>
+            <w:r>
+              <w:rPr>
+                <w:lang w:val="en-US"/>
+              </w:rPr>
+              <w:t>0.2415</w:t>
+            </w:r>
+          </w:p>
+        </w:tc>
+      </w:tr>
+      <w:tr>
+        <w:tc>
+          <w:tcPr>
+            <w:tcW w:w="5228" w:type="dxa"/>
+            <w:shd w:val="clear" w:color="auto" w:fill="FFFF00"/>
+          </w:tcPr>
+          <w:p>
+            <w:pPr>
+              <w:rPr>
+                <w:lang w:val="en-US"/>
+              </w:rPr>
+            </w:pPr>
+            <w:r>
+              <w:rPr>
+                <w:lang w:val="en-US"/>
+              </w:rPr>
+              <w:t>No.of.times.90.DPD.or.worse.in.last.</w:t>
+            </w:r>
+            <w:proofErr w:type="gramStart"/>
+            <w:r>
+              <w:rPr>
+                <w:lang w:val="en-US"/>
+              </w:rPr>
+              <w:t>12.months</w:t>
+            </w:r>
+            <w:proofErr w:type="gramEnd"/>
+          </w:p>
+        </w:tc>
+        <w:tc>
+          <w:tcPr>
+            <w:tcW w:w="5228" w:type="dxa"/>
+            <w:shd w:val="clear" w:color="auto" w:fill="FFFF00"/>
+          </w:tcPr>
+          <w:p>
+            <w:pPr>
+              <w:rPr>
+                <w:lang w:val="en-US"/>
+              </w:rPr>
+            </w:pPr>
+            <w:r>
+              <w:rPr>
+                <w:lang w:val="en-US"/>
+              </w:rPr>
+              <w:t>0.2138</w:t>
+            </w:r>
+          </w:p>
+        </w:tc>
+      </w:tr>
+      <w:tr>
+        <w:tc>
+          <w:tcPr>
+            <w:tcW w:w="5228" w:type="dxa"/>
+            <w:shd w:val="clear" w:color="auto" w:fill="FFFF00"/>
+          </w:tcPr>
+          <w:p>
+            <w:pPr>
+              <w:rPr>
+                <w:lang w:val="en-US"/>
+              </w:rPr>
+            </w:pPr>
+            <w:r>
+              <w:rPr>
+                <w:lang w:val="en-US"/>
+              </w:rPr>
+              <w:t>No.of.times.60.DPD.or.worse.in.last.</w:t>
+            </w:r>
+            <w:proofErr w:type="gramStart"/>
+            <w:r>
+              <w:rPr>
+                <w:lang w:val="en-US"/>
+              </w:rPr>
+              <w:t>6.months</w:t>
+            </w:r>
+            <w:proofErr w:type="gramEnd"/>
+          </w:p>
+        </w:tc>
+        <w:tc>
+          <w:tcPr>
+            <w:tcW w:w="5228" w:type="dxa"/>
+            <w:shd w:val="clear" w:color="auto" w:fill="FFFF00"/>
+          </w:tcPr>
+          <w:p>
+            <w:pPr>
+              <w:rPr>
+                <w:lang w:val="en-US"/>
+              </w:rPr>
+            </w:pPr>
+            <w:r>
+              <w:rPr>
+                <w:lang w:val="en-US"/>
+              </w:rPr>
+              <w:t>0.2058</w:t>
+            </w:r>
+          </w:p>
+        </w:tc>
+      </w:tr>
+      <w:tr>
+        <w:tc>
+          <w:tcPr>
+            <w:tcW w:w="5228" w:type="dxa"/>
+            <w:shd w:val="clear" w:color="auto" w:fill="FFFF00"/>
+          </w:tcPr>
+          <w:p>
+            <w:pPr>
+              <w:rPr>
+                <w:lang w:val="en-US"/>
+              </w:rPr>
+            </w:pPr>
+            <w:r>
+              <w:rPr>
+                <w:lang w:val="en-US"/>
+              </w:rPr>
+              <w:t>No.of.times.30.DPD.or.worse.in.last.</w:t>
+            </w:r>
+            <w:proofErr w:type="gramStart"/>
+            <w:r>
+              <w:rPr>
+                <w:lang w:val="en-US"/>
+              </w:rPr>
+              <w:t>12.months</w:t>
+            </w:r>
+            <w:proofErr w:type="gramEnd"/>
+          </w:p>
+        </w:tc>
+        <w:tc>
+          <w:tcPr>
+            <w:tcW w:w="5228" w:type="dxa"/>
+            <w:shd w:val="clear" w:color="auto" w:fill="FFFF00"/>
+          </w:tcPr>
+          <w:p>
+            <w:pPr>
+              <w:rPr>
+                <w:lang w:val="en-US"/>
+              </w:rPr>
+            </w:pPr>
+            <w:r>
+              <w:rPr>
+                <w:lang w:val="en-US"/>
+              </w:rPr>
+              <w:t>0.1982</w:t>
+            </w:r>
+          </w:p>
+        </w:tc>
+      </w:tr>
+      <w:tr>
+        <w:tc>
+          <w:tcPr>
+            <w:tcW w:w="5228" w:type="dxa"/>
+            <w:shd w:val="clear" w:color="auto" w:fill="FFFF00"/>
+          </w:tcPr>
+          <w:p>
+            <w:pPr>
+              <w:rPr>
+                <w:lang w:val="en-US"/>
+              </w:rPr>
+            </w:pPr>
+            <w:r>
+              <w:rPr>
+                <w:lang w:val="en-US"/>
+              </w:rPr>
+              <w:t>No.of.trades.opened.in.last.</w:t>
+            </w:r>
+            <w:proofErr w:type="gramStart"/>
+            <w:r>
+              <w:rPr>
+                <w:lang w:val="en-US"/>
+              </w:rPr>
+              <w:t>12.months</w:t>
+            </w:r>
+            <w:proofErr w:type="gramEnd"/>
+          </w:p>
+        </w:tc>
+        <w:tc>
+          <w:tcPr>
+            <w:tcW w:w="5228" w:type="dxa"/>
+            <w:shd w:val="clear" w:color="auto" w:fill="FFFF00"/>
+          </w:tcPr>
+          <w:p>
+            <w:pPr>
+              <w:rPr>
+                <w:lang w:val="en-US"/>
+              </w:rPr>
+            </w:pPr>
+            <w:r>
+              <w:rPr>
+                <w:lang w:val="en-US"/>
+              </w:rPr>
+              <w:t>0.1943</w:t>
+            </w:r>
+          </w:p>
+        </w:tc>
+      </w:tr>
+      <w:tr>
+        <w:tc>
+          <w:tcPr>
+            <w:tcW w:w="5228" w:type="dxa"/>
+            <w:shd w:val="clear" w:color="auto" w:fill="FFFF00"/>
+          </w:tcPr>
+          <w:p>
+            <w:pPr>
+              <w:rPr>
+                <w:lang w:val="en-US"/>
+              </w:rPr>
+            </w:pPr>
+            <w:r>
+              <w:rPr>
+                <w:lang w:val="en-US"/>
+              </w:rPr>
+              <w:t>No.of.times.60.DPD.or.worse.in.last.</w:t>
+            </w:r>
+            <w:proofErr w:type="gramStart"/>
+            <w:r>
+              <w:rPr>
+                <w:lang w:val="en-US"/>
+              </w:rPr>
+              <w:t>12.months</w:t>
+            </w:r>
+            <w:proofErr w:type="gramEnd"/>
+          </w:p>
+        </w:tc>
+        <w:tc>
+          <w:tcPr>
+            <w:tcW w:w="5228" w:type="dxa"/>
+            <w:shd w:val="clear" w:color="auto" w:fill="FFFF00"/>
+          </w:tcPr>
+          <w:p>
+            <w:pPr>
+              <w:rPr>
+                <w:lang w:val="en-US"/>
+              </w:rPr>
+            </w:pPr>
+            <w:r>
+              <w:rPr>
+                <w:lang w:val="en-US"/>
+              </w:rPr>
+              <w:t>0.1854</w:t>
+            </w:r>
+          </w:p>
+        </w:tc>
+      </w:tr>
+      <w:tr>
+        <w:tc>
+          <w:tcPr>
+            <w:tcW w:w="5228" w:type="dxa"/>
+            <w:shd w:val="clear" w:color="auto" w:fill="FFFF00"/>
+          </w:tcPr>
+          <w:p>
+            <w:pPr>
+              <w:rPr>
+                <w:lang w:val="en-US"/>
+              </w:rPr>
+            </w:pPr>
+            <w:proofErr w:type="spellStart"/>
+            <w:r>
+              <w:rPr>
+                <w:lang w:val="en-US"/>
+              </w:rPr>
+              <w:t>Total.No.</w:t>
+            </w:r>
+            <w:proofErr w:type="gramStart"/>
+            <w:r>
+              <w:rPr>
+                <w:lang w:val="en-US"/>
+              </w:rPr>
+              <w:t>of.Trades</w:t>
+            </w:r>
+            <w:proofErr w:type="spellEnd"/>
+            <w:proofErr w:type="gramEnd"/>
+          </w:p>
+        </w:tc>
+        <w:tc>
+          <w:tcPr>
+            <w:tcW w:w="5228" w:type="dxa"/>
+            <w:shd w:val="clear" w:color="auto" w:fill="FFFF00"/>
+          </w:tcPr>
+          <w:p>
+            <w:pPr>
+              <w:rPr>
+                <w:lang w:val="en-US"/>
+              </w:rPr>
+            </w:pPr>
+            <w:r>
+              <w:rPr>
+                <w:lang w:val="en-US"/>
+              </w:rPr>
+              <w:t>0.1822</w:t>
+            </w:r>
+          </w:p>
+        </w:tc>
+      </w:tr>
+      <w:tr>
+        <w:tc>
+          <w:tcPr>
+            <w:tcW w:w="5228" w:type="dxa"/>
+            <w:shd w:val="clear" w:color="auto" w:fill="FFFF00"/>
+          </w:tcPr>
+          <w:p>
+            <w:pPr>
+              <w:rPr>
+                <w:lang w:val="en-US"/>
+              </w:rPr>
+            </w:pPr>
+            <w:r>
+              <w:rPr>
+                <w:lang w:val="en-US"/>
+              </w:rPr>
+              <w:t>No.of.PL.trades.opened.in.last.</w:t>
+            </w:r>
+            <w:proofErr w:type="gramStart"/>
+            <w:r>
+              <w:rPr>
+                <w:lang w:val="en-US"/>
+              </w:rPr>
+              <w:t>12.months</w:t>
+            </w:r>
+            <w:proofErr w:type="gramEnd"/>
+          </w:p>
+        </w:tc>
+        <w:tc>
+          <w:tcPr>
+            <w:tcW w:w="5228" w:type="dxa"/>
+            <w:shd w:val="clear" w:color="auto" w:fill="FFFF00"/>
+          </w:tcPr>
+          <w:p>
+            <w:pPr>
+              <w:rPr>
+                <w:lang w:val="en-US"/>
+              </w:rPr>
+            </w:pPr>
+            <w:r>
+              <w:rPr>
+                <w:lang w:val="en-US"/>
+              </w:rPr>
+              <w:t>0.1766</w:t>
+            </w:r>
+          </w:p>
+        </w:tc>
+      </w:tr>
+      <w:tr>
+        <w:tc>
+          <w:tcPr>
+            <w:tcW w:w="5228" w:type="dxa"/>
+            <w:shd w:val="clear" w:color="auto" w:fill="FFFF00"/>
+          </w:tcPr>
+          <w:p>
+            <w:pPr>
+              <w:rPr>
+                <w:lang w:val="en-US"/>
+              </w:rPr>
+            </w:pPr>
+            <w:r>
+              <w:rPr>
+                <w:lang w:val="en-US"/>
+              </w:rPr>
+              <w:t>No.of.trades.opened.in.last.</w:t>
+            </w:r>
+            <w:proofErr w:type="gramStart"/>
+            <w:r>
+              <w:rPr>
+                <w:lang w:val="en-US"/>
+              </w:rPr>
+              <w:t>6.months</w:t>
+            </w:r>
+            <w:proofErr w:type="gramEnd"/>
+          </w:p>
+        </w:tc>
+        <w:tc>
+          <w:tcPr>
+            <w:tcW w:w="5228" w:type="dxa"/>
+            <w:shd w:val="clear" w:color="auto" w:fill="FFFF00"/>
+          </w:tcPr>
+          <w:p>
+            <w:pPr>
+              <w:rPr>
+                <w:lang w:val="en-US"/>
+              </w:rPr>
+            </w:pPr>
+            <w:r>
+              <w:rPr>
+                <w:lang w:val="en-US"/>
+              </w:rPr>
+              <w:t>0.1697</w:t>
+            </w:r>
+          </w:p>
+        </w:tc>
+      </w:tr>
+      <w:tr>
+        <w:tc>
+          <w:tcPr>
+            <w:tcW w:w="5228" w:type="dxa"/>
+            <w:shd w:val="clear" w:color="auto" w:fill="FFFF00"/>
+          </w:tcPr>
+          <w:p>
+            <w:pPr>
+              <w:rPr>
+                <w:lang w:val="en-US"/>
+              </w:rPr>
+            </w:pPr>
+            <w:r>
+              <w:rPr>
+                <w:lang w:val="en-US"/>
+              </w:rPr>
+              <w:t>No.of.times.90.DPD.or.worse.in.last.</w:t>
+            </w:r>
+            <w:proofErr w:type="gramStart"/>
+            <w:r>
+              <w:rPr>
+                <w:lang w:val="en-US"/>
+              </w:rPr>
+              <w:t>6.months</w:t>
+            </w:r>
+            <w:proofErr w:type="gramEnd"/>
+          </w:p>
+        </w:tc>
+        <w:tc>
+          <w:tcPr>
+            <w:tcW w:w="5228" w:type="dxa"/>
+            <w:shd w:val="clear" w:color="auto" w:fill="FFFF00"/>
+          </w:tcPr>
+          <w:p>
+            <w:pPr>
+              <w:rPr>
+                <w:lang w:val="en-US"/>
+              </w:rPr>
+            </w:pPr>
+            <w:r>
+              <w:rPr>
+                <w:lang w:val="en-US"/>
+              </w:rPr>
+              <w:t>0.1601</w:t>
+            </w:r>
+          </w:p>
+        </w:tc>
+      </w:tr>
+      <w:tr>
+        <w:tc>
+          <w:tcPr>
+            <w:tcW w:w="5228" w:type="dxa"/>
+          </w:tcPr>
+          <w:p>
+            <w:pPr>
+              <w:rPr>
+                <w:b/>
+                <w:lang w:val="en-US"/>
+              </w:rPr>
+            </w:pPr>
+            <w:proofErr w:type="spellStart"/>
+            <w:r>
+              <w:rPr>
+                <w:b/>
+                <w:lang w:val="en-US"/>
+              </w:rPr>
+              <w:t>In</w:t>
+            </w:r>
+            <w:r>
+              <w:rPr>
+                <w:b/>
+                <w:lang w:val="en-US"/>
+              </w:rPr>
+              <w:t>Significant</w:t>
+            </w:r>
+            <w:proofErr w:type="spellEnd"/>
+            <w:r>
+              <w:rPr>
+                <w:b/>
+                <w:lang w:val="en-US"/>
+              </w:rPr>
+              <w:t xml:space="preserve"> Variables</w:t>
+            </w:r>
+          </w:p>
+        </w:tc>
+        <w:tc>
+          <w:tcPr>
+            <w:tcW w:w="5228" w:type="dxa"/>
+          </w:tcPr>
+          <w:p>
+            <w:pPr>
+              <w:rPr>
+                <w:b/>
+                <w:lang w:val="en-US"/>
+              </w:rPr>
+            </w:pPr>
+            <w:r>
+              <w:rPr>
+                <w:b/>
+                <w:lang w:val="en-US"/>
+              </w:rPr>
+              <w:t>IV Values</w:t>
+            </w:r>
+          </w:p>
+        </w:tc>
+      </w:tr>
+      <w:tr>
+        <w:tc>
+          <w:tcPr>
+            <w:tcW w:w="5228" w:type="dxa"/>
+            <w:shd w:val="clear" w:color="auto" w:fill="auto"/>
+          </w:tcPr>
+          <w:p>
+            <w:pPr>
+              <w:rPr>
+                <w:lang w:val="en-US"/>
+              </w:rPr>
+            </w:pPr>
+            <w:r>
+              <w:rPr>
+                <w:lang w:val="en-US"/>
+              </w:rPr>
+              <w:t>No.of.PL.trades.opened.in.last.</w:t>
+            </w:r>
+            <w:proofErr w:type="gramStart"/>
+            <w:r>
+              <w:rPr>
+                <w:lang w:val="en-US"/>
+              </w:rPr>
+              <w:t>6.months</w:t>
+            </w:r>
+            <w:proofErr w:type="gramEnd"/>
+          </w:p>
+        </w:tc>
+        <w:tc>
+          <w:tcPr>
+            <w:tcW w:w="5228" w:type="dxa"/>
+            <w:shd w:val="clear" w:color="auto" w:fill="auto"/>
+          </w:tcPr>
+          <w:p>
+            <w:pPr>
+              <w:rPr>
+                <w:lang w:val="en-US"/>
+              </w:rPr>
+            </w:pPr>
+            <w:r>
+              <w:rPr>
+                <w:lang w:val="en-US"/>
+              </w:rPr>
+              <w:t>0.12474369</w:t>
+            </w:r>
+          </w:p>
+        </w:tc>
+      </w:tr>
+      <w:tr>
+        <w:tc>
+          <w:tcPr>
+            <w:tcW w:w="5228" w:type="dxa"/>
+            <w:shd w:val="clear" w:color="auto" w:fill="auto"/>
+          </w:tcPr>
+          <w:p>
+            <w:pPr>
+              <w:rPr>
+                <w:lang w:val="en-US"/>
+              </w:rPr>
+            </w:pPr>
+            <w:r>
+              <w:rPr>
+                <w:lang w:val="en-US"/>
+              </w:rPr>
+              <w:t>No.of.Inquiries.in.last.</w:t>
+            </w:r>
+            <w:proofErr w:type="gramStart"/>
+            <w:r>
+              <w:rPr>
+                <w:lang w:val="en-US"/>
+              </w:rPr>
+              <w:t>6.months</w:t>
+            </w:r>
+            <w:proofErr w:type="gramEnd"/>
+          </w:p>
+        </w:tc>
+        <w:tc>
+          <w:tcPr>
+            <w:tcW w:w="5228" w:type="dxa"/>
+            <w:shd w:val="clear" w:color="auto" w:fill="auto"/>
+          </w:tcPr>
+          <w:p>
+            <w:pPr>
+              <w:rPr>
+                <w:lang w:val="en-US"/>
+              </w:rPr>
+            </w:pPr>
+            <w:r>
+              <w:rPr>
+                <w:lang w:val="en-US"/>
+              </w:rPr>
+              <w:t>0.09293914</w:t>
+            </w:r>
+          </w:p>
+        </w:tc>
+      </w:tr>
+      <w:tr>
+        <w:tc>
+          <w:tcPr>
+            <w:tcW w:w="5228" w:type="dxa"/>
+            <w:shd w:val="clear" w:color="auto" w:fill="auto"/>
+          </w:tcPr>
+          <w:p>
+            <w:pPr>
+              <w:rPr>
+                <w:lang w:val="en-US"/>
+              </w:rPr>
+            </w:pPr>
+            <w:proofErr w:type="spellStart"/>
+            <w:proofErr w:type="gramStart"/>
+            <w:r>
+              <w:rPr>
+                <w:lang w:val="en-US"/>
+              </w:rPr>
+              <w:t>No.of.months.in.current.residence</w:t>
+            </w:r>
+            <w:proofErr w:type="spellEnd"/>
+            <w:proofErr w:type="gramEnd"/>
+          </w:p>
+        </w:tc>
+        <w:tc>
+          <w:tcPr>
+            <w:tcW w:w="5228" w:type="dxa"/>
+            <w:shd w:val="clear" w:color="auto" w:fill="auto"/>
+          </w:tcPr>
+          <w:p>
+            <w:pPr>
+              <w:rPr>
+                <w:lang w:val="en-US"/>
+              </w:rPr>
+            </w:pPr>
+            <w:r>
+              <w:rPr>
+                <w:lang w:val="en-US"/>
+              </w:rPr>
+              <w:t>0.07894352</w:t>
+            </w:r>
+          </w:p>
+        </w:tc>
+      </w:tr>
+      <w:tr>
+        <w:tc>
+          <w:tcPr>
+            <w:tcW w:w="5228" w:type="dxa"/>
+            <w:shd w:val="clear" w:color="auto" w:fill="auto"/>
+          </w:tcPr>
+          <w:p>
+            <w:pPr>
+              <w:rPr>
+                <w:lang w:val="en-US"/>
+              </w:rPr>
+            </w:pPr>
+            <w:r>
+              <w:rPr>
+                <w:lang w:val="en-US"/>
+              </w:rPr>
+              <w:t>Income</w:t>
+            </w:r>
+          </w:p>
+        </w:tc>
+        <w:tc>
+          <w:tcPr>
+            <w:tcW w:w="5228" w:type="dxa"/>
+            <w:shd w:val="clear" w:color="auto" w:fill="auto"/>
+          </w:tcPr>
+          <w:p>
+            <w:pPr>
+              <w:rPr>
+                <w:lang w:val="en-US"/>
+              </w:rPr>
+            </w:pPr>
+            <w:r>
+              <w:rPr>
+                <w:lang w:val="en-US"/>
+              </w:rPr>
+              <w:t>0.07894352</w:t>
+            </w:r>
+          </w:p>
+        </w:tc>
+      </w:tr>
+      <w:tr>
+        <w:tc>
+          <w:tcPr>
+            <w:tcW w:w="5228" w:type="dxa"/>
+            <w:shd w:val="clear" w:color="auto" w:fill="auto"/>
+          </w:tcPr>
+          <w:p>
+            <w:pPr>
+              <w:rPr>
+                <w:lang w:val="en-US"/>
+              </w:rPr>
+            </w:pPr>
+            <w:proofErr w:type="spellStart"/>
+            <w:proofErr w:type="gramStart"/>
+            <w:r>
+              <w:rPr>
+                <w:lang w:val="en-US"/>
+              </w:rPr>
+              <w:t>No.of.months.in.current.company</w:t>
+            </w:r>
+            <w:proofErr w:type="spellEnd"/>
+            <w:proofErr w:type="gramEnd"/>
+          </w:p>
+        </w:tc>
+        <w:tc>
+          <w:tcPr>
+            <w:tcW w:w="5228" w:type="dxa"/>
+            <w:shd w:val="clear" w:color="auto" w:fill="auto"/>
+          </w:tcPr>
+          <w:p>
+            <w:pPr>
+              <w:rPr>
+                <w:lang w:val="en-US"/>
+              </w:rPr>
+            </w:pPr>
+            <w:r>
+              <w:rPr>
+                <w:lang w:val="en-US"/>
+              </w:rPr>
+              <w:t>0.02175441</w:t>
+            </w:r>
+          </w:p>
+        </w:tc>
+      </w:tr>
+      <w:tr>
+        <w:tc>
+          <w:tcPr>
+            <w:tcW w:w="5228" w:type="dxa"/>
+            <w:shd w:val="clear" w:color="auto" w:fill="auto"/>
+          </w:tcPr>
+          <w:p>
+            <w:pPr>
+              <w:rPr>
+                <w:lang w:val="en-US"/>
+              </w:rPr>
+            </w:pPr>
+            <w:proofErr w:type="spellStart"/>
+            <w:proofErr w:type="gramStart"/>
+            <w:r>
+              <w:rPr>
+                <w:lang w:val="en-US"/>
+              </w:rPr>
+              <w:t>Presence.of.open</w:t>
+            </w:r>
+            <w:proofErr w:type="gramEnd"/>
+            <w:r>
+              <w:rPr>
+                <w:lang w:val="en-US"/>
+              </w:rPr>
+              <w:t>.home.loan</w:t>
+            </w:r>
+            <w:proofErr w:type="spellEnd"/>
+          </w:p>
+        </w:tc>
+        <w:tc>
+          <w:tcPr>
+            <w:tcW w:w="5228" w:type="dxa"/>
+            <w:shd w:val="clear" w:color="auto" w:fill="auto"/>
+          </w:tcPr>
+          <w:p>
+            <w:pPr>
+              <w:rPr>
+                <w:lang w:val="en-US"/>
+              </w:rPr>
+            </w:pPr>
+            <w:r>
+              <w:rPr>
+                <w:lang w:val="en-US"/>
+              </w:rPr>
+              <w:t>0.01762652</w:t>
+            </w:r>
+          </w:p>
+        </w:tc>
+      </w:tr>
+      <w:tr>
+        <w:tc>
+          <w:tcPr>
+            <w:tcW w:w="5228" w:type="dxa"/>
+            <w:shd w:val="clear" w:color="auto" w:fill="auto"/>
+          </w:tcPr>
+          <w:p>
+            <w:pPr>
+              <w:rPr>
+                <w:lang w:val="en-US"/>
+              </w:rPr>
+            </w:pPr>
+            <w:proofErr w:type="spellStart"/>
+            <w:r>
+              <w:rPr>
+                <w:lang w:val="en-US"/>
+              </w:rPr>
+              <w:t>Outstanding.Balance</w:t>
+            </w:r>
+            <w:proofErr w:type="spellEnd"/>
+          </w:p>
+        </w:tc>
+        <w:tc>
+          <w:tcPr>
+            <w:tcW w:w="5228" w:type="dxa"/>
+            <w:shd w:val="clear" w:color="auto" w:fill="auto"/>
+          </w:tcPr>
+          <w:p>
+            <w:pPr>
+              <w:rPr>
+                <w:lang w:val="en-US"/>
+              </w:rPr>
+            </w:pPr>
+            <w:r>
+              <w:rPr>
+                <w:lang w:val="en-US"/>
+              </w:rPr>
+              <w:t>0.0142395</w:t>
+            </w:r>
+          </w:p>
+        </w:tc>
+      </w:tr>
+      <w:tr>
+        <w:tc>
+          <w:tcPr>
+            <w:tcW w:w="5228" w:type="dxa"/>
+            <w:shd w:val="clear" w:color="auto" w:fill="auto"/>
+          </w:tcPr>
+          <w:p>
+            <w:pPr>
+              <w:rPr>
+                <w:lang w:val="en-US"/>
+              </w:rPr>
+            </w:pPr>
+            <w:r>
+              <w:rPr>
+                <w:lang w:val="en-US"/>
+              </w:rPr>
+              <w:t>Age</w:t>
+            </w:r>
+          </w:p>
+        </w:tc>
+        <w:tc>
+          <w:tcPr>
+            <w:tcW w:w="5228" w:type="dxa"/>
+            <w:shd w:val="clear" w:color="auto" w:fill="auto"/>
+          </w:tcPr>
+          <w:p>
+            <w:pPr>
+              <w:rPr>
+                <w:lang w:val="en-US"/>
+              </w:rPr>
+            </w:pPr>
+            <w:r>
+              <w:rPr>
+                <w:lang w:val="en-US"/>
+              </w:rPr>
+              <w:t>0.0033491</w:t>
+            </w:r>
+          </w:p>
+        </w:tc>
+      </w:tr>
+      <w:tr>
+        <w:tc>
+          <w:tcPr>
+            <w:tcW w:w="5228" w:type="dxa"/>
+            <w:shd w:val="clear" w:color="auto" w:fill="auto"/>
+          </w:tcPr>
+          <w:p>
+            <w:pPr>
+              <w:rPr>
+                <w:lang w:val="en-US"/>
+              </w:rPr>
+            </w:pPr>
+            <w:proofErr w:type="spellStart"/>
+            <w:proofErr w:type="gramStart"/>
+            <w:r>
+              <w:rPr>
+                <w:lang w:val="en-US"/>
+              </w:rPr>
+              <w:t>woe.Profession.binned</w:t>
+            </w:r>
+            <w:proofErr w:type="spellEnd"/>
+            <w:proofErr w:type="gramEnd"/>
+          </w:p>
+        </w:tc>
+        <w:tc>
+          <w:tcPr>
+            <w:tcW w:w="5228" w:type="dxa"/>
+            <w:shd w:val="clear" w:color="auto" w:fill="auto"/>
+          </w:tcPr>
+          <w:p>
+            <w:pPr>
+              <w:rPr>
+                <w:lang w:val="en-US"/>
+              </w:rPr>
+            </w:pPr>
+            <w:r>
+              <w:rPr>
+                <w:lang w:val="en-US"/>
+              </w:rPr>
+              <w:t>0.0021820</w:t>
+            </w:r>
+          </w:p>
+        </w:tc>
+      </w:tr>
+      <w:tr>
+        <w:tc>
+          <w:tcPr>
+            <w:tcW w:w="5228" w:type="dxa"/>
+            <w:shd w:val="clear" w:color="auto" w:fill="auto"/>
+          </w:tcPr>
+          <w:p>
+            <w:pPr>
+              <w:rPr>
+                <w:lang w:val="en-US"/>
+              </w:rPr>
+            </w:pPr>
+            <w:proofErr w:type="spellStart"/>
+            <w:proofErr w:type="gramStart"/>
+            <w:r>
+              <w:rPr>
+                <w:lang w:val="en-US"/>
+              </w:rPr>
+              <w:t>Presence.of.open</w:t>
+            </w:r>
+            <w:proofErr w:type="gramEnd"/>
+            <w:r>
+              <w:rPr>
+                <w:lang w:val="en-US"/>
+              </w:rPr>
+              <w:t>.auto.loan</w:t>
+            </w:r>
+            <w:proofErr w:type="spellEnd"/>
+          </w:p>
+        </w:tc>
+        <w:tc>
+          <w:tcPr>
+            <w:tcW w:w="5228" w:type="dxa"/>
+            <w:shd w:val="clear" w:color="auto" w:fill="auto"/>
+          </w:tcPr>
+          <w:p>
+            <w:pPr>
+              <w:rPr>
+                <w:lang w:val="en-US"/>
+              </w:rPr>
+            </w:pPr>
+            <w:r>
+              <w:rPr>
+                <w:lang w:val="en-US"/>
+              </w:rPr>
+              <w:t>0.001654</w:t>
+            </w:r>
+          </w:p>
+        </w:tc>
+      </w:tr>
+      <w:tr>
+        <w:tc>
+          <w:tcPr>
+            <w:tcW w:w="5228" w:type="dxa"/>
+            <w:shd w:val="clear" w:color="auto" w:fill="auto"/>
+          </w:tcPr>
+          <w:p>
+            <w:pPr>
+              <w:rPr>
+                <w:lang w:val="en-US"/>
+              </w:rPr>
+            </w:pPr>
+            <w:r>
+              <w:rPr>
+                <w:lang w:val="en-US"/>
+              </w:rPr>
+              <w:t>Application.ID</w:t>
+            </w:r>
+          </w:p>
+        </w:tc>
+        <w:tc>
+          <w:tcPr>
+            <w:tcW w:w="5228" w:type="dxa"/>
+            <w:shd w:val="clear" w:color="auto" w:fill="auto"/>
+          </w:tcPr>
+          <w:p>
+            <w:pPr>
+              <w:rPr>
+                <w:lang w:val="en-US"/>
+              </w:rPr>
+            </w:pPr>
+            <w:r>
+              <w:rPr>
+                <w:lang w:val="en-US"/>
+              </w:rPr>
+              <w:t>0.00150419</w:t>
+            </w:r>
+          </w:p>
+        </w:tc>
+      </w:tr>
+      <w:tr>
+        <w:tc>
+          <w:tcPr>
+            <w:tcW w:w="5228" w:type="dxa"/>
+            <w:shd w:val="clear" w:color="auto" w:fill="auto"/>
+          </w:tcPr>
+          <w:p>
+            <w:pPr>
+              <w:rPr>
+                <w:lang w:val="en-US"/>
+              </w:rPr>
+            </w:pPr>
+            <w:proofErr w:type="spellStart"/>
+            <w:proofErr w:type="gramStart"/>
+            <w:r>
+              <w:rPr>
+                <w:lang w:val="en-US"/>
+              </w:rPr>
+              <w:t>woe.Gender.binned</w:t>
+            </w:r>
+            <w:proofErr w:type="spellEnd"/>
+            <w:proofErr w:type="gramEnd"/>
+          </w:p>
+        </w:tc>
+        <w:tc>
+          <w:tcPr>
+            <w:tcW w:w="5228" w:type="dxa"/>
+            <w:shd w:val="clear" w:color="auto" w:fill="auto"/>
+          </w:tcPr>
+          <w:p>
+            <w:pPr>
+              <w:rPr>
+                <w:lang w:val="en-US"/>
+              </w:rPr>
+            </w:pPr>
+            <w:r>
+              <w:rPr>
+                <w:lang w:val="en-US"/>
+              </w:rPr>
+              <w:t>0.00032497</w:t>
+            </w:r>
+          </w:p>
+        </w:tc>
+      </w:tr>
+      <w:tr>
+        <w:tc>
+          <w:tcPr>
+            <w:tcW w:w="5228" w:type="dxa"/>
+            <w:shd w:val="clear" w:color="auto" w:fill="auto"/>
+          </w:tcPr>
+          <w:p>
+            <w:pPr>
+              <w:rPr>
+                <w:lang w:val="en-US"/>
+              </w:rPr>
+            </w:pPr>
+            <w:proofErr w:type="spellStart"/>
+            <w:proofErr w:type="gramStart"/>
+            <w:r>
+              <w:rPr>
+                <w:lang w:val="en-US"/>
+              </w:rPr>
+              <w:t>woe.Type.of</w:t>
+            </w:r>
+            <w:proofErr w:type="gramEnd"/>
+            <w:r>
+              <w:rPr>
+                <w:lang w:val="en-US"/>
+              </w:rPr>
+              <w:t>.residence.binned</w:t>
+            </w:r>
+            <w:proofErr w:type="spellEnd"/>
+          </w:p>
+        </w:tc>
+        <w:tc>
+          <w:tcPr>
+            <w:tcW w:w="5228" w:type="dxa"/>
+            <w:shd w:val="clear" w:color="auto" w:fill="auto"/>
+          </w:tcPr>
+          <w:p>
+            <w:pPr>
+              <w:rPr>
+                <w:lang w:val="en-US"/>
+              </w:rPr>
+            </w:pPr>
+            <w:r>
+              <w:rPr>
+                <w:lang w:val="en-US"/>
+              </w:rPr>
+              <w:t>0.00028927</w:t>
+            </w:r>
+          </w:p>
+        </w:tc>
+      </w:tr>
+      <w:tr>
+        <w:tc>
+          <w:tcPr>
+            <w:tcW w:w="5228" w:type="dxa"/>
+            <w:shd w:val="clear" w:color="auto" w:fill="auto"/>
+          </w:tcPr>
+          <w:p>
+            <w:pPr>
+              <w:rPr>
+                <w:lang w:val="en-US"/>
+              </w:rPr>
+            </w:pPr>
+            <w:proofErr w:type="spellStart"/>
+            <w:proofErr w:type="gramStart"/>
+            <w:r>
+              <w:rPr>
+                <w:lang w:val="en-US"/>
+              </w:rPr>
+              <w:t>woe.Education.binned</w:t>
+            </w:r>
+            <w:proofErr w:type="spellEnd"/>
+            <w:proofErr w:type="gramEnd"/>
+          </w:p>
+        </w:tc>
+        <w:tc>
+          <w:tcPr>
+            <w:tcW w:w="5228" w:type="dxa"/>
+            <w:shd w:val="clear" w:color="auto" w:fill="auto"/>
+          </w:tcPr>
+          <w:p>
+            <w:pPr>
+              <w:rPr>
+                <w:lang w:val="en-US"/>
+              </w:rPr>
+            </w:pPr>
+            <w:r>
+              <w:rPr>
+                <w:lang w:val="en-US"/>
+              </w:rPr>
+              <w:t>0.0002694</w:t>
+            </w:r>
+          </w:p>
+        </w:tc>
+      </w:tr>
+      <w:tr>
+        <w:tc>
+          <w:tcPr>
+            <w:tcW w:w="5228" w:type="dxa"/>
+            <w:shd w:val="clear" w:color="auto" w:fill="auto"/>
+          </w:tcPr>
+          <w:p>
+            <w:pPr>
+              <w:rPr>
+                <w:lang w:val="en-US"/>
+              </w:rPr>
+            </w:pPr>
+            <w:proofErr w:type="spellStart"/>
+            <w:proofErr w:type="gramStart"/>
+            <w:r>
+              <w:rPr>
+                <w:lang w:val="en-US"/>
+              </w:rPr>
+              <w:t>woe.Marital.Status..</w:t>
+            </w:r>
+            <w:proofErr w:type="gramEnd"/>
+            <w:r>
+              <w:rPr>
+                <w:lang w:val="en-US"/>
+              </w:rPr>
+              <w:t>at.the.time.of.application..binned</w:t>
+            </w:r>
+            <w:proofErr w:type="spellEnd"/>
+          </w:p>
+        </w:tc>
+        <w:tc>
+          <w:tcPr>
+            <w:tcW w:w="5228" w:type="dxa"/>
+            <w:shd w:val="clear" w:color="auto" w:fill="auto"/>
+          </w:tcPr>
+          <w:p>
+            <w:pPr>
+              <w:rPr>
+                <w:lang w:val="en-US"/>
+              </w:rPr>
+            </w:pPr>
+            <w:r>
+              <w:rPr>
+                <w:lang w:val="en-US"/>
+              </w:rPr>
+              <w:t>9.52E-05</w:t>
+            </w:r>
+          </w:p>
+        </w:tc>
+      </w:tr>
+      <w:tr>
+        <w:tc>
+          <w:tcPr>
+            <w:tcW w:w="5228" w:type="dxa"/>
+            <w:shd w:val="clear" w:color="auto" w:fill="auto"/>
+          </w:tcPr>
+          <w:p>
+            <w:pPr>
+              <w:rPr>
+                <w:rFonts w:ascii="Calibri" w:hAnsi="Calibri" w:cs="Calibri"/>
+                <w:color w:val="000000"/>
+              </w:rPr>
+            </w:pPr>
+            <w:proofErr w:type="spellStart"/>
+            <w:r>
+              <w:rPr>
+                <w:rFonts w:ascii="Calibri" w:hAnsi="Calibri" w:cs="Calibri"/>
+                <w:color w:val="000000"/>
+              </w:rPr>
+              <w:t>No.</w:t>
+            </w:r>
+            <w:proofErr w:type="gramStart"/>
+            <w:r>
+              <w:rPr>
+                <w:rFonts w:ascii="Calibri" w:hAnsi="Calibri" w:cs="Calibri"/>
+                <w:color w:val="000000"/>
+              </w:rPr>
+              <w:t>of.dependents</w:t>
+            </w:r>
+            <w:proofErr w:type="spellEnd"/>
+            <w:proofErr w:type="gramEnd"/>
+          </w:p>
+        </w:tc>
+        <w:tc>
+          <w:tcPr>
+            <w:tcW w:w="5228" w:type="dxa"/>
+            <w:shd w:val="clear" w:color="auto" w:fill="auto"/>
+          </w:tcPr>
+          <w:p>
+            <w:pPr>
+              <w:rPr>
+                <w:rFonts w:ascii="Calibri" w:hAnsi="Calibri" w:cs="Calibri"/>
+                <w:color w:val="000000"/>
+              </w:rPr>
+            </w:pPr>
+            <w:r>
+              <w:rPr>
+                <w:rFonts w:ascii="Calibri" w:hAnsi="Calibri" w:cs="Calibri"/>
+                <w:color w:val="000000"/>
+              </w:rPr>
+              <w:t>5.56E-05</w:t>
+            </w:r>
+          </w:p>
+        </w:tc>
+      </w:tr>
+      <w:tr>
+        <w:tc>
+          <w:tcPr>
+            <w:tcW w:w="5228" w:type="dxa"/>
+            <w:shd w:val="clear" w:color="auto" w:fill="auto"/>
+          </w:tcPr>
+          <w:p>
+            <w:pPr>
+              <w:rPr>
+                <w:rFonts w:ascii="Calibri" w:hAnsi="Calibri" w:cs="Calibri"/>
+                <w:color w:val="000000"/>
+              </w:rPr>
+            </w:pPr>
+            <w:proofErr w:type="spellStart"/>
+            <w:r>
+              <w:rPr>
+                <w:rFonts w:ascii="Calibri" w:hAnsi="Calibri" w:cs="Calibri"/>
+                <w:color w:val="000000"/>
+              </w:rPr>
+              <w:t>Performance.Tag</w:t>
+            </w:r>
+            <w:proofErr w:type="spellEnd"/>
+          </w:p>
+        </w:tc>
+        <w:tc>
+          <w:tcPr>
+            <w:tcW w:w="5228" w:type="dxa"/>
+            <w:shd w:val="clear" w:color="auto" w:fill="auto"/>
+          </w:tcPr>
+          <w:p>
+            <w:pPr>
+              <w:rPr>
+                <w:rFonts w:ascii="Calibri" w:hAnsi="Calibri" w:cs="Calibri"/>
+                <w:color w:val="000000"/>
+              </w:rPr>
+            </w:pPr>
+            <w:r>
+              <w:rPr>
+                <w:rFonts w:ascii="Calibri" w:hAnsi="Calibri" w:cs="Calibri"/>
+                <w:color w:val="000000"/>
+              </w:rPr>
+              <w:t>0</w:t>
+            </w:r>
+            <w:bookmarkStart w:id="0" w:name="_GoBack"/>
+            <w:bookmarkEnd w:id="0"/>
+          </w:p>
+        </w:tc>
+      </w:tr>
+    </w:tbl>
+    <w:p>
+      <w:pPr>
+        <w:rPr>
+          <w:lang w:val="en-US"/>
+        </w:rPr>
+      </w:pPr>
+    </w:p>
+    <w:p>
+      <w:pPr>
+        <w:rPr>
+          <w:b/>
+          <w:lang w:val="en-US"/>
+        </w:rPr>
+      </w:pPr>
+    </w:p>
+    <w:p>
+      <w:pPr>
+        <w:rPr>
+          <w:b/>
+          <w:lang w:val="en-US"/>
+        </w:rPr>
+      </w:pPr>
+      <w:r>
+        <w:rPr>
+          <w:b/>
+          <w:lang w:val="en-US"/>
+        </w:rPr>
+        <w:tab/>
+      </w:r>
+      <w:r>
+        <w:rPr>
+          <w:b/>
+          <w:lang w:val="en-US"/>
+        </w:rPr>
+        <w:tab/>
+      </w:r>
+    </w:p>
+    <w:p>
+      <w:pPr>
+        <w:pStyle w:val="ListParagraph"/>
+        <w:ind w:left="2520"/>
+        <w:rPr>
+          <w:b/>
+          <w:lang w:val="en-US"/>
+        </w:rPr>
+      </w:pPr>
     </w:p>
     <w:sectPr>
       <w:headerReference w:type="default" r:id="rId8"/>
@@ -3236,6 +5026,119 @@
 <file path=word/numbering.xml><?xml version="1.0" encoding="utf-8"?>
 <w:numbering xmlns:wpc="http://schemas.microsoft.com/office/word/2010/wordprocessingCanvas" xmlns:cx="http://schemas.microsoft.com/office/drawing/2014/chartex" xmlns:cx1="http://schemas.microsoft.com/office/drawing/2015/9/8/chartex" xmlns:cx2="http://schemas.microsoft.com/office/drawing/2015/10/21/chartex" xmlns:cx3="http://schemas.microsoft.com/office/drawing/2016/5/9/chartex" xmlns:cx4="http://schemas.microsoft.com/office/drawing/2016/5/10/chartex" xmlns:cx5="http://schemas.microsoft.com/office/drawing/2016/5/11/chartex" xmlns:cx6="http://schemas.microsoft.com/office/drawing/2016/5/12/chartex" xmlns:cx7="http://schemas.microsoft.com/office/drawing/2016/5/13/chartex" xmlns:cx8="http://schemas.microsoft.com/office/drawing/2016/5/14/chartex" xmlns:mc="http://schemas.openxmlformats.org/markup-compatibility/2006" xmlns:aink="http://schemas.microsoft.com/office/drawing/2016/ink" xmlns:am3d="http://schemas.microsoft.com/office/drawing/2017/model3d" xmlns:o="urn:schemas-microsoft-com:office:office" xmlns:r="http://schemas.openxmlformats.org/officeDocument/2006/relationships" xmlns:m="http://schemas.openxmlformats.org/officeDocument/2006/math" xmlns:v="urn:schemas-microsoft-com:vml" xmlns:wp14="http://schemas.microsoft.com/office/word/2010/wordprocessingDrawing" xmlns:wp="http://schemas.openxmlformats.org/drawingml/2006/wordprocessingDrawing" xmlns:w10="urn:schemas-microsoft-com:office:word" xmlns:w="http://schemas.openxmlformats.org/wordprocessingml/2006/main" xmlns:w14="http://schemas.microsoft.com/office/word/2010/wordml" xmlns:w15="http://schemas.microsoft.com/office/word/2012/wordml" xmlns:w16cid="http://schemas.microsoft.com/office/word/2016/wordml/cid" xmlns:w16se="http://schemas.microsoft.com/office/word/2015/wordml/symex" xmlns:wpg="http://schemas.microsoft.com/office/word/2010/wordprocessingGroup" xmlns:wpi="http://schemas.microsoft.com/office/word/2010/wordprocessingInk" xmlns:wne="http://schemas.microsoft.com/office/word/2006/wordml" xmlns:wps="http://schemas.microsoft.com/office/word/2010/wordprocessingShape" mc:Ignorable="w14 w15 w16se w16cid wp14">
   <w:abstractNum w:abstractNumId="0" w15:restartNumberingAfterBreak="0">
+    <w:nsid w:val="02812D79"/>
+    <w:multiLevelType w:val="hybridMultilevel"/>
+    <w:tmpl w:val="4F66538A"/>
+    <w:lvl w:ilvl="0" w:tplc="40090003">
+      <w:start w:val="1"/>
+      <w:numFmt w:val="bullet"/>
+      <w:lvlText w:val="o"/>
+      <w:lvlJc w:val="left"/>
+      <w:pPr>
+        <w:ind w:left="1440" w:hanging="360"/>
+      </w:pPr>
+      <w:rPr>
+        <w:rFonts w:ascii="Courier New" w:hAnsi="Courier New" w:cs="Courier New" w:hint="default"/>
+      </w:rPr>
+    </w:lvl>
+    <w:lvl w:ilvl="1" w:tplc="40090003" w:tentative="1">
+      <w:start w:val="1"/>
+      <w:numFmt w:val="bullet"/>
+      <w:lvlText w:val="o"/>
+      <w:lvlJc w:val="left"/>
+      <w:pPr>
+        <w:ind w:left="2160" w:hanging="360"/>
+      </w:pPr>
+      <w:rPr>
+        <w:rFonts w:ascii="Courier New" w:hAnsi="Courier New" w:cs="Courier New" w:hint="default"/>
+      </w:rPr>
+    </w:lvl>
+    <w:lvl w:ilvl="2" w:tplc="40090005" w:tentative="1">
+      <w:start w:val="1"/>
+      <w:numFmt w:val="bullet"/>
+      <w:lvlText w:val=""/>
+      <w:lvlJc w:val="left"/>
+      <w:pPr>
+        <w:ind w:left="2880" w:hanging="360"/>
+      </w:pPr>
+      <w:rPr>
+        <w:rFonts w:ascii="Wingdings" w:hAnsi="Wingdings" w:hint="default"/>
+      </w:rPr>
+    </w:lvl>
+    <w:lvl w:ilvl="3" w:tplc="40090001" w:tentative="1">
+      <w:start w:val="1"/>
+      <w:numFmt w:val="bullet"/>
+      <w:lvlText w:val=""/>
+      <w:lvlJc w:val="left"/>
+      <w:pPr>
+        <w:ind w:left="3600" w:hanging="360"/>
+      </w:pPr>
+      <w:rPr>
+        <w:rFonts w:ascii="Symbol" w:hAnsi="Symbol" w:hint="default"/>
+      </w:rPr>
+    </w:lvl>
+    <w:lvl w:ilvl="4" w:tplc="40090003" w:tentative="1">
+      <w:start w:val="1"/>
+      <w:numFmt w:val="bullet"/>
+      <w:lvlText w:val="o"/>
+      <w:lvlJc w:val="left"/>
+      <w:pPr>
+        <w:ind w:left="4320" w:hanging="360"/>
+      </w:pPr>
+      <w:rPr>
+        <w:rFonts w:ascii="Courier New" w:hAnsi="Courier New" w:cs="Courier New" w:hint="default"/>
+      </w:rPr>
+    </w:lvl>
+    <w:lvl w:ilvl="5" w:tplc="40090005" w:tentative="1">
+      <w:start w:val="1"/>
+      <w:numFmt w:val="bullet"/>
+      <w:lvlText w:val=""/>
+      <w:lvlJc w:val="left"/>
+      <w:pPr>
+        <w:ind w:left="5040" w:hanging="360"/>
+      </w:pPr>
+      <w:rPr>
+        <w:rFonts w:ascii="Wingdings" w:hAnsi="Wingdings" w:hint="default"/>
+      </w:rPr>
+    </w:lvl>
+    <w:lvl w:ilvl="6" w:tplc="40090001" w:tentative="1">
+      <w:start w:val="1"/>
+      <w:numFmt w:val="bullet"/>
+      <w:lvlText w:val=""/>
+      <w:lvlJc w:val="left"/>
+      <w:pPr>
+        <w:ind w:left="5760" w:hanging="360"/>
+      </w:pPr>
+      <w:rPr>
+        <w:rFonts w:ascii="Symbol" w:hAnsi="Symbol" w:hint="default"/>
+      </w:rPr>
+    </w:lvl>
+    <w:lvl w:ilvl="7" w:tplc="40090003" w:tentative="1">
+      <w:start w:val="1"/>
+      <w:numFmt w:val="bullet"/>
+      <w:lvlText w:val="o"/>
+      <w:lvlJc w:val="left"/>
+      <w:pPr>
+        <w:ind w:left="6480" w:hanging="360"/>
+      </w:pPr>
+      <w:rPr>
+        <w:rFonts w:ascii="Courier New" w:hAnsi="Courier New" w:cs="Courier New" w:hint="default"/>
+      </w:rPr>
+    </w:lvl>
+    <w:lvl w:ilvl="8" w:tplc="40090005" w:tentative="1">
+      <w:start w:val="1"/>
+      <w:numFmt w:val="bullet"/>
+      <w:lvlText w:val=""/>
+      <w:lvlJc w:val="left"/>
+      <w:pPr>
+        <w:ind w:left="7200" w:hanging="360"/>
+      </w:pPr>
+      <w:rPr>
+        <w:rFonts w:ascii="Wingdings" w:hAnsi="Wingdings" w:hint="default"/>
+      </w:rPr>
+    </w:lvl>
+  </w:abstractNum>
+  <w:abstractNum w:abstractNumId="1" w15:restartNumberingAfterBreak="0">
     <w:nsid w:val="0B2F4E33"/>
     <w:multiLevelType w:val="hybridMultilevel"/>
     <w:tmpl w:val="ED5EE196"/>
@@ -3321,7 +5224,7 @@
       </w:pPr>
     </w:lvl>
   </w:abstractNum>
-  <w:abstractNum w:abstractNumId="1" w15:restartNumberingAfterBreak="0">
+  <w:abstractNum w:abstractNumId="2" w15:restartNumberingAfterBreak="0">
     <w:nsid w:val="0F5F59E3"/>
     <w:multiLevelType w:val="hybridMultilevel"/>
     <w:tmpl w:val="598CB610"/>
@@ -3434,7 +5337,7 @@
       </w:rPr>
     </w:lvl>
   </w:abstractNum>
-  <w:abstractNum w:abstractNumId="2" w15:restartNumberingAfterBreak="0">
+  <w:abstractNum w:abstractNumId="3" w15:restartNumberingAfterBreak="0">
     <w:nsid w:val="103A3DB4"/>
     <w:multiLevelType w:val="hybridMultilevel"/>
     <w:tmpl w:val="B660FB76"/>
@@ -3520,7 +5423,7 @@
       </w:pPr>
     </w:lvl>
   </w:abstractNum>
-  <w:abstractNum w:abstractNumId="3" w15:restartNumberingAfterBreak="0">
+  <w:abstractNum w:abstractNumId="4" w15:restartNumberingAfterBreak="0">
     <w:nsid w:val="18B477D6"/>
     <w:multiLevelType w:val="hybridMultilevel"/>
     <w:tmpl w:val="214A758C"/>
@@ -3633,7 +5536,7 @@
       </w:rPr>
     </w:lvl>
   </w:abstractNum>
-  <w:abstractNum w:abstractNumId="4" w15:restartNumberingAfterBreak="0">
+  <w:abstractNum w:abstractNumId="5" w15:restartNumberingAfterBreak="0">
     <w:nsid w:val="20953589"/>
     <w:multiLevelType w:val="hybridMultilevel"/>
     <w:tmpl w:val="8AE618B4"/>
@@ -3746,7 +5649,7 @@
       </w:rPr>
     </w:lvl>
   </w:abstractNum>
-  <w:abstractNum w:abstractNumId="5" w15:restartNumberingAfterBreak="0">
+  <w:abstractNum w:abstractNumId="6" w15:restartNumberingAfterBreak="0">
     <w:nsid w:val="258D4501"/>
     <w:multiLevelType w:val="hybridMultilevel"/>
     <w:tmpl w:val="04E8A0A0"/>
@@ -3859,7 +5762,7 @@
       </w:rPr>
     </w:lvl>
   </w:abstractNum>
-  <w:abstractNum w:abstractNumId="6" w15:restartNumberingAfterBreak="0">
+  <w:abstractNum w:abstractNumId="7" w15:restartNumberingAfterBreak="0">
     <w:nsid w:val="2DA679C5"/>
     <w:multiLevelType w:val="hybridMultilevel"/>
     <w:tmpl w:val="E8CECAB4"/>
@@ -3972,7 +5875,7 @@
       </w:rPr>
     </w:lvl>
   </w:abstractNum>
-  <w:abstractNum w:abstractNumId="7" w15:restartNumberingAfterBreak="0">
+  <w:abstractNum w:abstractNumId="8" w15:restartNumberingAfterBreak="0">
     <w:nsid w:val="2DE84C25"/>
     <w:multiLevelType w:val="hybridMultilevel"/>
     <w:tmpl w:val="E3A48546"/>
@@ -4085,7 +5988,7 @@
       </w:rPr>
     </w:lvl>
   </w:abstractNum>
-  <w:abstractNum w:abstractNumId="8" w15:restartNumberingAfterBreak="0">
+  <w:abstractNum w:abstractNumId="9" w15:restartNumberingAfterBreak="0">
     <w:nsid w:val="38E86164"/>
     <w:multiLevelType w:val="hybridMultilevel"/>
     <w:tmpl w:val="AB963962"/>
@@ -4198,7 +6101,7 @@
       </w:rPr>
     </w:lvl>
   </w:abstractNum>
-  <w:abstractNum w:abstractNumId="9" w15:restartNumberingAfterBreak="0">
+  <w:abstractNum w:abstractNumId="10" w15:restartNumberingAfterBreak="0">
     <w:nsid w:val="43902F16"/>
     <w:multiLevelType w:val="hybridMultilevel"/>
     <w:tmpl w:val="FC18B29C"/>
@@ -4287,7 +6190,7 @@
       </w:pPr>
     </w:lvl>
   </w:abstractNum>
-  <w:abstractNum w:abstractNumId="10" w15:restartNumberingAfterBreak="0">
+  <w:abstractNum w:abstractNumId="11" w15:restartNumberingAfterBreak="0">
     <w:nsid w:val="4B024F42"/>
     <w:multiLevelType w:val="hybridMultilevel"/>
     <w:tmpl w:val="DC74CA04"/>
@@ -4400,10 +6303,10 @@
       </w:rPr>
     </w:lvl>
   </w:abstractNum>
-  <w:abstractNum w:abstractNumId="11" w15:restartNumberingAfterBreak="0">
+  <w:abstractNum w:abstractNumId="12" w15:restartNumberingAfterBreak="0">
     <w:nsid w:val="4EAB2A2E"/>
     <w:multiLevelType w:val="hybridMultilevel"/>
-    <w:tmpl w:val="91422D50"/>
+    <w:tmpl w:val="8800DC02"/>
     <w:lvl w:ilvl="0" w:tplc="82C4281E">
       <w:start w:val="1"/>
       <w:numFmt w:val="decimal"/>
@@ -4492,7 +6395,7 @@
       </w:pPr>
     </w:lvl>
   </w:abstractNum>
-  <w:abstractNum w:abstractNumId="12" w15:restartNumberingAfterBreak="0">
+  <w:abstractNum w:abstractNumId="13" w15:restartNumberingAfterBreak="0">
     <w:nsid w:val="5AF81979"/>
     <w:multiLevelType w:val="hybridMultilevel"/>
     <w:tmpl w:val="E758A764"/>
@@ -4605,7 +6508,7 @@
       </w:rPr>
     </w:lvl>
   </w:abstractNum>
-  <w:abstractNum w:abstractNumId="13" w15:restartNumberingAfterBreak="0">
+  <w:abstractNum w:abstractNumId="14" w15:restartNumberingAfterBreak="0">
     <w:nsid w:val="6A202039"/>
     <w:multiLevelType w:val="hybridMultilevel"/>
     <w:tmpl w:val="F40049F6"/>
@@ -4694,7 +6597,7 @@
       </w:pPr>
     </w:lvl>
   </w:abstractNum>
-  <w:abstractNum w:abstractNumId="14" w15:restartNumberingAfterBreak="0">
+  <w:abstractNum w:abstractNumId="15" w15:restartNumberingAfterBreak="0">
     <w:nsid w:val="7EB65E01"/>
     <w:multiLevelType w:val="hybridMultilevel"/>
     <w:tmpl w:val="AB8ED3EA"/>
@@ -4808,49 +6711,52 @@
     </w:lvl>
   </w:abstractNum>
   <w:num w:numId="1">
+    <w:abstractNumId w:val="15"/>
+  </w:num>
+  <w:num w:numId="2">
+    <w:abstractNumId w:val="4"/>
+  </w:num>
+  <w:num w:numId="3">
+    <w:abstractNumId w:val="5"/>
+  </w:num>
+  <w:num w:numId="4">
+    <w:abstractNumId w:val="13"/>
+  </w:num>
+  <w:num w:numId="5">
+    <w:abstractNumId w:val="7"/>
+  </w:num>
+  <w:num w:numId="6">
+    <w:abstractNumId w:val="3"/>
+  </w:num>
+  <w:num w:numId="7">
+    <w:abstractNumId w:val="9"/>
+  </w:num>
+  <w:num w:numId="8">
+    <w:abstractNumId w:val="1"/>
+  </w:num>
+  <w:num w:numId="9">
+    <w:abstractNumId w:val="6"/>
+  </w:num>
+  <w:num w:numId="10">
+    <w:abstractNumId w:val="2"/>
+  </w:num>
+  <w:num w:numId="11">
+    <w:abstractNumId w:val="10"/>
+  </w:num>
+  <w:num w:numId="12">
     <w:abstractNumId w:val="14"/>
   </w:num>
-  <w:num w:numId="2">
-    <w:abstractNumId w:val="3"/>
+  <w:num w:numId="13">
+    <w:abstractNumId w:val="11"/>
   </w:num>
-  <w:num w:numId="3">
-    <w:abstractNumId w:val="4"/>
+  <w:num w:numId="14">
+    <w:abstractNumId w:val="8"/>
   </w:num>
-  <w:num w:numId="4">
+  <w:num w:numId="15">
     <w:abstractNumId w:val="12"/>
   </w:num>
-  <w:num w:numId="5">
-    <w:abstractNumId w:val="6"/>
-  </w:num>
-  <w:num w:numId="6">
-    <w:abstractNumId w:val="2"/>
-  </w:num>
-  <w:num w:numId="7">
-    <w:abstractNumId w:val="8"/>
-  </w:num>
-  <w:num w:numId="8">
+  <w:num w:numId="16">
     <w:abstractNumId w:val="0"/>
-  </w:num>
-  <w:num w:numId="9">
-    <w:abstractNumId w:val="5"/>
-  </w:num>
-  <w:num w:numId="10">
-    <w:abstractNumId w:val="1"/>
-  </w:num>
-  <w:num w:numId="11">
-    <w:abstractNumId w:val="9"/>
-  </w:num>
-  <w:num w:numId="12">
-    <w:abstractNumId w:val="13"/>
-  </w:num>
-  <w:num w:numId="13">
-    <w:abstractNumId w:val="10"/>
-  </w:num>
-  <w:num w:numId="14">
-    <w:abstractNumId w:val="7"/>
-  </w:num>
-  <w:num w:numId="15">
-    <w:abstractNumId w:val="11"/>
   </w:num>
 </w:numbering>
 </file>
@@ -5834,7 +7740,7 @@
 </file>
 
 <file path=customXml/itemProps1.xml><?xml version="1.0" encoding="utf-8"?>
-<ds:datastoreItem xmlns:ds="http://schemas.openxmlformats.org/officeDocument/2006/customXml" ds:itemID="{F312B1C1-15C9-4129-8CC7-5039CA52CE45}">
+<ds:datastoreItem xmlns:ds="http://schemas.openxmlformats.org/officeDocument/2006/customXml" ds:itemID="{8DCB9DBB-FD9E-4D73-843E-E3EB057A189D}">
   <ds:schemaRefs>
     <ds:schemaRef ds:uri="http://schemas.openxmlformats.org/officeDocument/2006/bibliography"/>
   </ds:schemaRefs>

</xml_diff>